<commit_message>
update poisson regression based on each farm
</commit_message>
<xml_diff>
--- a/RamGautam_ProjectReport.docx
+++ b/RamGautam_ProjectReport.docx
@@ -3508,11 +3508,17 @@
           <w:rFonts w:ascii="Arial" w:hAnsi="Arial" w:cs="Arial"/>
         </w:rPr>
       </w:pPr>
-      <w:r>
-        <w:rPr>
-          <w:rFonts w:ascii="Arial" w:hAnsi="Arial" w:cs="Arial"/>
-        </w:rPr>
-        <w:lastRenderedPageBreak/>
+    </w:p>
+    <w:p>
+      <w:pPr>
+        <w:rPr>
+          <w:rFonts w:ascii="Arial" w:hAnsi="Arial" w:cs="Arial"/>
+        </w:rPr>
+      </w:pPr>
+      <w:r>
+        <w:rPr>
+          <w:rFonts w:ascii="Arial" w:hAnsi="Arial" w:cs="Arial"/>
+        </w:rPr>
         <w:t xml:space="preserve">Resources </w:t>
       </w:r>
     </w:p>

</xml_diff>